<commit_message>
update sql primer to include pictures.
Former-commit-id: 4d5a6afd56b24dd5b6953efc42072740e870e5ca
</commit_message>
<xml_diff>
--- a/Database_Stuff/Primer_SQLdatabase_v2.docx
+++ b/Database_Stuff/Primer_SQLdatabase_v2.docx
@@ -3066,13 +3066,7 @@
         <w:rPr>
           <w:b/>
         </w:rPr>
-        <w:t xml:space="preserve">5i. Windows GUI </w:t>
-      </w:r>
-      <w:r>
-        <w:rPr>
-          <w:b/>
-        </w:rPr>
-        <w:t>SQLiteStudio</w:t>
+        <w:t>5i. Windows GUI SQLiteStudio</w:t>
       </w:r>
     </w:p>
     <w:p>
@@ -3092,11 +3086,13 @@
           <w:b w:val="false"/>
           <w:bCs w:val="false"/>
         </w:rPr>
+        <w:tab/>
         <w:t xml:space="preserve">a.) download from </w:t>
       </w:r>
       <w:hyperlink r:id="rId2">
         <w:r>
           <w:rPr>
+            <w:rStyle w:val="style18"/>
             <w:rStyle w:val="style18"/>
             <w:b w:val="false"/>
             <w:bCs w:val="false"/>
@@ -3113,6 +3109,7 @@
         <w:r>
           <w:rPr>
             <w:rStyle w:val="style18"/>
+            <w:rStyle w:val="style18"/>
             <w:b w:val="false"/>
             <w:bCs w:val="false"/>
           </w:rPr>
@@ -3126,18 +3123,96 @@
       </w:pPr>
       <w:r>
         <w:rPr/>
+      </w:r>
+    </w:p>
+    <w:p>
+      <w:pPr>
+        <w:pStyle w:val="style0"/>
+      </w:pPr>
+      <w:r>
+        <w:rPr/>
+        <w:tab/>
+        <w:t>b.) Save File</w:t>
+      </w:r>
+    </w:p>
+    <w:p>
+      <w:pPr>
+        <w:pStyle w:val="style0"/>
+      </w:pPr>
+      <w:r>
+        <w:rPr/>
+      </w:r>
+    </w:p>
+    <w:p>
+      <w:pPr>
+        <w:pStyle w:val="style0"/>
+      </w:pPr>
+      <w:r>
+        <w:rPr/>
+      </w:r>
+    </w:p>
+    <w:p>
+      <w:pPr>
+        <w:pStyle w:val="style0"/>
+      </w:pPr>
+      <w:r>
+        <w:rPr/>
+        <w:tab/>
+        <w:t>c.) Run Sqlitestudio.exe</w:t>
+      </w:r>
+    </w:p>
+    <w:p>
+      <w:pPr>
+        <w:pStyle w:val="style0"/>
+      </w:pPr>
+      <w:r>
+        <w:rPr/>
+        <w:tab/>
+        <w:t>d.) Connect to databases. We are going to connect to two databases.</w:t>
+      </w:r>
+    </w:p>
+    <w:p>
+      <w:pPr>
+        <w:pStyle w:val="style0"/>
+      </w:pPr>
+      <w:r>
+        <w:rPr/>
+        <w:tab/>
+        <w:tab/>
+        <w:t>1.) dbTables.sqlite3</w:t>
+      </w:r>
+    </w:p>
+    <w:p>
+      <w:pPr>
+        <w:pStyle w:val="style0"/>
+      </w:pPr>
+      <w:r>
+        <w:rPr/>
+        <w:tab/>
+        <w:tab/>
+        <w:t>2.) dbEnsemble_aggregation_overall.sqlite3</w:t>
+      </w:r>
+    </w:p>
+    <w:p>
+      <w:pPr>
+        <w:pStyle w:val="style0"/>
+      </w:pPr>
+      <w:r>
+        <w:rPr/>
+        <w:tab/>
+        <w:tab/>
         <w:drawing>
-          <wp:anchor allowOverlap="1" behindDoc="0" distB="0" distL="0" distR="0" distT="0" layoutInCell="1" locked="0" relativeHeight="1" simplePos="0">
+          <wp:anchor allowOverlap="1" behindDoc="0" distB="0" distL="0" distR="0" distT="0" layoutInCell="1" locked="0" relativeHeight="3" simplePos="0">
             <wp:simplePos x="0" y="0"/>
             <wp:positionH relativeFrom="column">
-              <wp:posOffset>0</wp:posOffset>
+              <wp:posOffset>1571625</wp:posOffset>
             </wp:positionH>
             <wp:positionV relativeFrom="paragraph">
               <wp:posOffset>0</wp:posOffset>
             </wp:positionV>
-            <wp:extent cx="5943600" cy="401955"/>
+            <wp:extent cx="2800350" cy="3057525"/>
             <wp:effectExtent b="0" l="0" r="0" t="0"/>
-            <wp:wrapSquare wrapText="largest"/>
+            <wp:wrapTopAndBottom/>
             <wp:docPr descr="" id="0" name="Picture"/>
             <wp:cNvGraphicFramePr>
               <a:graphicFrameLocks xmlns:a="http://schemas.openxmlformats.org/drawingml/2006/main" noChangeAspect="1"/>
@@ -3161,7 +3236,7 @@
                   <pic:spPr bwMode="auto">
                     <a:xfrm>
                       <a:off x="0" y="0"/>
-                      <a:ext cx="5943600" cy="401955"/>
+                      <a:ext cx="2800350" cy="3057525"/>
                     </a:xfrm>
                     <a:prstGeom prst="rect">
                       <a:avLst/>
@@ -3180,14 +3255,9 @@
           </wp:anchor>
         </w:drawing>
       </w:r>
-    </w:p>
-    <w:p>
-      <w:pPr>
-        <w:pStyle w:val="style0"/>
-      </w:pPr>
-      <w:r>
-        <w:rPr/>
-        <w:t>b.) Save File</w:t>
+      <w:r>
+        <w:rPr/>
+        <w:t>Then</w:t>
       </w:r>
     </w:p>
     <w:p>
@@ -3197,17 +3267,17 @@
       <w:r>
         <w:rPr/>
         <w:drawing>
-          <wp:anchor allowOverlap="1" behindDoc="0" distB="0" distL="0" distR="0" distT="0" layoutInCell="1" locked="0" relativeHeight="0" simplePos="0">
+          <wp:anchor allowOverlap="1" behindDoc="0" distB="0" distL="0" distR="0" distT="0" layoutInCell="1" locked="0" relativeHeight="4" simplePos="0">
             <wp:simplePos x="0" y="0"/>
             <wp:positionH relativeFrom="column">
-              <wp:posOffset>7620</wp:posOffset>
+              <wp:posOffset>1338580</wp:posOffset>
             </wp:positionH>
             <wp:positionV relativeFrom="paragraph">
-              <wp:posOffset>45720</wp:posOffset>
+              <wp:posOffset>0</wp:posOffset>
             </wp:positionV>
-            <wp:extent cx="3460115" cy="1816735"/>
+            <wp:extent cx="3267075" cy="3000375"/>
             <wp:effectExtent b="0" l="0" r="0" t="0"/>
-            <wp:wrapSquare wrapText="largest"/>
+            <wp:wrapTopAndBottom/>
             <wp:docPr descr="" id="1" name="Picture"/>
             <wp:cNvGraphicFramePr>
               <a:graphicFrameLocks xmlns:a="http://schemas.openxmlformats.org/drawingml/2006/main" noChangeAspect="1"/>
@@ -3231,7 +3301,7 @@
                   <pic:spPr bwMode="auto">
                     <a:xfrm>
                       <a:off x="0" y="0"/>
-                      <a:ext cx="3460115" cy="1816735"/>
+                      <a:ext cx="3267075" cy="3000375"/>
                     </a:xfrm>
                     <a:prstGeom prst="rect">
                       <a:avLst/>
@@ -3257,153 +3327,28 @@
       </w:pPr>
       <w:r>
         <w:rPr/>
-      </w:r>
-    </w:p>
-    <w:p>
-      <w:pPr>
-        <w:pStyle w:val="style0"/>
-      </w:pPr>
-      <w:r>
-        <w:rPr/>
-      </w:r>
-    </w:p>
-    <w:p>
-      <w:pPr>
-        <w:pStyle w:val="style0"/>
-      </w:pPr>
-      <w:r>
-        <w:rPr/>
-      </w:r>
-    </w:p>
-    <w:p>
-      <w:pPr>
-        <w:pStyle w:val="style0"/>
-      </w:pPr>
-      <w:r>
-        <w:rPr/>
-      </w:r>
-    </w:p>
-    <w:p>
-      <w:pPr>
-        <w:pStyle w:val="style0"/>
-      </w:pPr>
-      <w:r>
-        <w:rPr/>
-      </w:r>
-    </w:p>
-    <w:p>
-      <w:pPr>
-        <w:pStyle w:val="style0"/>
-      </w:pPr>
-      <w:r>
-        <w:rPr/>
-      </w:r>
-    </w:p>
-    <w:p>
-      <w:pPr>
-        <w:pStyle w:val="style0"/>
-      </w:pPr>
-      <w:r>
-        <w:rPr/>
-      </w:r>
-    </w:p>
-    <w:p>
-      <w:pPr>
-        <w:pStyle w:val="style0"/>
-      </w:pPr>
-      <w:r>
-        <w:rPr/>
-      </w:r>
-    </w:p>
-    <w:p>
-      <w:pPr>
-        <w:pStyle w:val="style0"/>
-      </w:pPr>
-      <w:r>
-        <w:rPr/>
-      </w:r>
-    </w:p>
-    <w:p>
-      <w:pPr>
-        <w:pStyle w:val="style0"/>
-      </w:pPr>
-      <w:r>
-        <w:rPr/>
-      </w:r>
-    </w:p>
-    <w:p>
-      <w:pPr>
-        <w:pStyle w:val="style0"/>
-      </w:pPr>
-      <w:r>
-        <w:rPr/>
-      </w:r>
-    </w:p>
-    <w:p>
-      <w:pPr>
-        <w:pStyle w:val="style0"/>
-      </w:pPr>
-      <w:r>
-        <w:rPr/>
-        <w:t xml:space="preserve">c.) </w:t>
-      </w:r>
-      <w:r>
-        <w:rPr/>
-        <w:t>Run Sqlitestudio.exe</w:t>
-      </w:r>
-    </w:p>
-    <w:p>
-      <w:pPr>
-        <w:pStyle w:val="style0"/>
-      </w:pPr>
-      <w:r>
-        <w:rPr/>
-        <w:t>d.) Connect to databases. We are going to connect to two databases.</w:t>
-      </w:r>
-    </w:p>
-    <w:p>
-      <w:pPr>
-        <w:pStyle w:val="style0"/>
-      </w:pPr>
-      <w:r>
-        <w:rPr/>
-        <w:tab/>
-        <w:t>1.) dbTables.sqlite3</w:t>
-      </w:r>
-    </w:p>
-    <w:p>
-      <w:pPr>
-        <w:pStyle w:val="style0"/>
-      </w:pPr>
-      <w:r>
-        <w:rPr/>
-        <w:tab/>
-        <w:t xml:space="preserve">2.) </w:t>
-      </w:r>
-      <w:r>
-        <w:rPr/>
-        <w:t>dbEnsemble_aggregation_overall.sqlite3</w:t>
-      </w:r>
-    </w:p>
-    <w:p>
-      <w:pPr>
-        <w:pStyle w:val="style0"/>
-      </w:pPr>
-      <w:r>
-        <w:rPr/>
-        <w:tab/>
+        <w:tab/>
+        <w:t>e.) open SQL editor</w:t>
+      </w:r>
+    </w:p>
+    <w:p>
+      <w:pPr>
+        <w:pStyle w:val="style0"/>
+      </w:pPr>
+      <w:r>
+        <w:rPr/>
         <w:drawing>
-          <wp:anchor allowOverlap="1" behindDoc="0" distB="0" distL="0" distR="0" distT="0" layoutInCell="1" locked="0" relativeHeight="4" simplePos="0">
+          <wp:anchor allowOverlap="1" behindDoc="0" distB="0" distL="0" distR="0" distT="0" layoutInCell="1" locked="0" relativeHeight="0" simplePos="0">
             <wp:simplePos x="0" y="0"/>
             <wp:positionH relativeFrom="column">
-              <wp:posOffset>1863090</wp:posOffset>
+              <wp:posOffset>0</wp:posOffset>
             </wp:positionH>
             <wp:positionV relativeFrom="paragraph">
-              <wp:posOffset>3495675</wp:posOffset>
+              <wp:posOffset>0</wp:posOffset>
             </wp:positionV>
-            <wp:extent cx="1760220" cy="1667510"/>
+            <wp:extent cx="5943600" cy="3714115"/>
             <wp:effectExtent b="0" l="0" r="0" t="0"/>
-            <wp:wrapTopAndBottom/>
+            <wp:wrapSquare wrapText="largest"/>
             <wp:docPr descr="" id="2" name="Picture"/>
             <wp:cNvGraphicFramePr>
               <a:graphicFrameLocks xmlns:a="http://schemas.openxmlformats.org/drawingml/2006/main" noChangeAspect="1"/>
@@ -3419,343 +3364,6 @@
                   </pic:nvPicPr>
                   <pic:blipFill>
                     <a:blip r:embed="rId6"/>
-                    <a:srcRect/>
-                    <a:stretch>
-                      <a:fillRect/>
-                    </a:stretch>
-                  </pic:blipFill>
-                  <pic:spPr bwMode="auto">
-                    <a:xfrm>
-                      <a:off x="0" y="0"/>
-                      <a:ext cx="1760220" cy="1667510"/>
-                    </a:xfrm>
-                    <a:prstGeom prst="rect">
-                      <a:avLst/>
-                    </a:prstGeom>
-                    <a:noFill/>
-                    <a:ln w="9525">
-                      <a:noFill/>
-                      <a:miter lim="800000"/>
-                      <a:headEnd/>
-                      <a:tailEnd/>
-                    </a:ln>
-                  </pic:spPr>
-                </pic:pic>
-              </a:graphicData>
-            </a:graphic>
-          </wp:anchor>
-        </w:drawing>
-        <w:drawing>
-          <wp:anchor allowOverlap="1" behindDoc="0" distB="0" distL="0" distR="0" distT="0" layoutInCell="1" locked="0" relativeHeight="3" simplePos="0">
-            <wp:simplePos x="0" y="0"/>
-            <wp:positionH relativeFrom="column">
-              <wp:posOffset>0</wp:posOffset>
-            </wp:positionH>
-            <wp:positionV relativeFrom="paragraph">
-              <wp:posOffset>3488055</wp:posOffset>
-            </wp:positionV>
-            <wp:extent cx="1863090" cy="1675130"/>
-            <wp:effectExtent b="0" l="0" r="0" t="0"/>
-            <wp:wrapSquare wrapText="largest"/>
-            <wp:docPr descr="" id="3" name="Picture"/>
-            <wp:cNvGraphicFramePr>
-              <a:graphicFrameLocks xmlns:a="http://schemas.openxmlformats.org/drawingml/2006/main" noChangeAspect="1"/>
-            </wp:cNvGraphicFramePr>
-            <a:graphic xmlns:a="http://schemas.openxmlformats.org/drawingml/2006/main">
-              <a:graphicData uri="http://schemas.openxmlformats.org/drawingml/2006/picture">
-                <pic:pic xmlns:pic="http://schemas.openxmlformats.org/drawingml/2006/picture">
-                  <pic:nvPicPr>
-                    <pic:cNvPr descr="" id="3" name="Picture"/>
-                    <pic:cNvPicPr>
-                      <a:picLocks noChangeArrowheads="1" noChangeAspect="1"/>
-                    </pic:cNvPicPr>
-                  </pic:nvPicPr>
-                  <pic:blipFill>
-                    <a:blip r:embed="rId7"/>
-                    <a:srcRect/>
-                    <a:stretch>
-                      <a:fillRect/>
-                    </a:stretch>
-                  </pic:blipFill>
-                  <pic:spPr bwMode="auto">
-                    <a:xfrm>
-                      <a:off x="0" y="0"/>
-                      <a:ext cx="1863090" cy="1675130"/>
-                    </a:xfrm>
-                    <a:prstGeom prst="rect">
-                      <a:avLst/>
-                    </a:prstGeom>
-                    <a:noFill/>
-                    <a:ln w="9525">
-                      <a:noFill/>
-                      <a:miter lim="800000"/>
-                      <a:headEnd/>
-                      <a:tailEnd/>
-                    </a:ln>
-                  </pic:spPr>
-                </pic:pic>
-              </a:graphicData>
-            </a:graphic>
-          </wp:anchor>
-        </w:drawing>
-        <w:drawing>
-          <wp:anchor allowOverlap="1" behindDoc="0" distB="0" distL="0" distR="0" distT="0" layoutInCell="1" locked="0" relativeHeight="2" simplePos="0">
-            <wp:simplePos x="0" y="0"/>
-            <wp:positionH relativeFrom="column">
-              <wp:posOffset>224155</wp:posOffset>
-            </wp:positionH>
-            <wp:positionV relativeFrom="paragraph">
-              <wp:posOffset>0</wp:posOffset>
-            </wp:positionV>
-            <wp:extent cx="5495925" cy="3373755"/>
-            <wp:effectExtent b="0" l="0" r="0" t="0"/>
-            <wp:wrapSquare wrapText="largest"/>
-            <wp:docPr descr="" id="4" name="Picture"/>
-            <wp:cNvGraphicFramePr>
-              <a:graphicFrameLocks xmlns:a="http://schemas.openxmlformats.org/drawingml/2006/main" noChangeAspect="1"/>
-            </wp:cNvGraphicFramePr>
-            <a:graphic xmlns:a="http://schemas.openxmlformats.org/drawingml/2006/main">
-              <a:graphicData uri="http://schemas.openxmlformats.org/drawingml/2006/picture">
-                <pic:pic xmlns:pic="http://schemas.openxmlformats.org/drawingml/2006/picture">
-                  <pic:nvPicPr>
-                    <pic:cNvPr descr="" id="4" name="Picture"/>
-                    <pic:cNvPicPr>
-                      <a:picLocks noChangeArrowheads="1" noChangeAspect="1"/>
-                    </pic:cNvPicPr>
-                  </pic:nvPicPr>
-                  <pic:blipFill>
-                    <a:blip r:embed="rId8"/>
-                    <a:srcRect/>
-                    <a:stretch>
-                      <a:fillRect/>
-                    </a:stretch>
-                  </pic:blipFill>
-                  <pic:spPr bwMode="auto">
-                    <a:xfrm>
-                      <a:off x="0" y="0"/>
-                      <a:ext cx="5495925" cy="3373755"/>
-                    </a:xfrm>
-                    <a:prstGeom prst="rect">
-                      <a:avLst/>
-                    </a:prstGeom>
-                    <a:noFill/>
-                    <a:ln w="9525">
-                      <a:noFill/>
-                      <a:miter lim="800000"/>
-                      <a:headEnd/>
-                      <a:tailEnd/>
-                    </a:ln>
-                  </pic:spPr>
-                </pic:pic>
-              </a:graphicData>
-            </a:graphic>
-          </wp:anchor>
-        </w:drawing>
-      </w:r>
-      <w:r>
-        <w:rPr/>
-        <w:t>e.) open SQL editor</w:t>
-      </w:r>
-    </w:p>
-    <w:p>
-      <w:pPr>
-        <w:pStyle w:val="style0"/>
-      </w:pPr>
-      <w:r>
-        <w:rPr/>
-        <w:tab/>
-        <w:drawing>
-          <wp:anchor allowOverlap="1" behindDoc="0" distB="0" distL="0" distR="0" distT="0" layoutInCell="1" locked="0" relativeHeight="5" simplePos="0">
-            <wp:simplePos x="0" y="0"/>
-            <wp:positionH relativeFrom="column">
-              <wp:posOffset>5715</wp:posOffset>
-            </wp:positionH>
-            <wp:positionV relativeFrom="paragraph">
-              <wp:posOffset>0</wp:posOffset>
-            </wp:positionV>
-            <wp:extent cx="5932805" cy="2940685"/>
-            <wp:effectExtent b="0" l="0" r="0" t="0"/>
-            <wp:wrapSquare wrapText="largest"/>
-            <wp:docPr descr="" id="5" name="Picture"/>
-            <wp:cNvGraphicFramePr>
-              <a:graphicFrameLocks xmlns:a="http://schemas.openxmlformats.org/drawingml/2006/main" noChangeAspect="1"/>
-            </wp:cNvGraphicFramePr>
-            <a:graphic xmlns:a="http://schemas.openxmlformats.org/drawingml/2006/main">
-              <a:graphicData uri="http://schemas.openxmlformats.org/drawingml/2006/picture">
-                <pic:pic xmlns:pic="http://schemas.openxmlformats.org/drawingml/2006/picture">
-                  <pic:nvPicPr>
-                    <pic:cNvPr descr="" id="5" name="Picture"/>
-                    <pic:cNvPicPr>
-                      <a:picLocks noChangeArrowheads="1" noChangeAspect="1"/>
-                    </pic:cNvPicPr>
-                  </pic:nvPicPr>
-                  <pic:blipFill>
-                    <a:blip r:embed="rId9"/>
-                    <a:srcRect/>
-                    <a:stretch>
-                      <a:fillRect/>
-                    </a:stretch>
-                  </pic:blipFill>
-                  <pic:spPr bwMode="auto">
-                    <a:xfrm>
-                      <a:off x="0" y="0"/>
-                      <a:ext cx="5932805" cy="2940685"/>
-                    </a:xfrm>
-                    <a:prstGeom prst="rect">
-                      <a:avLst/>
-                    </a:prstGeom>
-                    <a:noFill/>
-                    <a:ln w="9525">
-                      <a:noFill/>
-                      <a:miter lim="800000"/>
-                      <a:headEnd/>
-                      <a:tailEnd/>
-                    </a:ln>
-                  </pic:spPr>
-                </pic:pic>
-              </a:graphicData>
-            </a:graphic>
-          </wp:anchor>
-        </w:drawing>
-      </w:r>
-      <w:r>
-        <w:rPr/>
-        <w:t>f.) View Header by double clicking header under Views</w:t>
-      </w:r>
-    </w:p>
-    <w:p>
-      <w:pPr>
-        <w:pStyle w:val="style0"/>
-      </w:pPr>
-      <w:r>
-        <w:rPr/>
-        <w:tab/>
-        <w:t>g.) Select column names and make a list separated by coma</w:t>
-        <w:drawing>
-          <wp:anchor allowOverlap="1" behindDoc="0" distB="0" distL="0" distR="0" distT="0" layoutInCell="1" locked="0" relativeHeight="6" simplePos="0">
-            <wp:simplePos x="0" y="0"/>
-            <wp:positionH relativeFrom="column">
-              <wp:posOffset>978535</wp:posOffset>
-            </wp:positionH>
-            <wp:positionV relativeFrom="paragraph">
-              <wp:posOffset>0</wp:posOffset>
-            </wp:positionV>
-            <wp:extent cx="3986530" cy="2492375"/>
-            <wp:effectExtent b="0" l="0" r="0" t="0"/>
-            <wp:wrapTopAndBottom/>
-            <wp:docPr descr="" id="6" name="Picture"/>
-            <wp:cNvGraphicFramePr>
-              <a:graphicFrameLocks xmlns:a="http://schemas.openxmlformats.org/drawingml/2006/main" noChangeAspect="1"/>
-            </wp:cNvGraphicFramePr>
-            <a:graphic xmlns:a="http://schemas.openxmlformats.org/drawingml/2006/main">
-              <a:graphicData uri="http://schemas.openxmlformats.org/drawingml/2006/picture">
-                <pic:pic xmlns:pic="http://schemas.openxmlformats.org/drawingml/2006/picture">
-                  <pic:nvPicPr>
-                    <pic:cNvPr descr="" id="6" name="Picture"/>
-                    <pic:cNvPicPr>
-                      <a:picLocks noChangeArrowheads="1" noChangeAspect="1"/>
-                    </pic:cNvPicPr>
-                  </pic:nvPicPr>
-                  <pic:blipFill>
-                    <a:blip r:embed="rId10"/>
-                    <a:srcRect/>
-                    <a:stretch>
-                      <a:fillRect/>
-                    </a:stretch>
-                  </pic:blipFill>
-                  <pic:spPr bwMode="auto">
-                    <a:xfrm>
-                      <a:off x="0" y="0"/>
-                      <a:ext cx="3986530" cy="2492375"/>
-                    </a:xfrm>
-                    <a:prstGeom prst="rect">
-                      <a:avLst/>
-                    </a:prstGeom>
-                    <a:noFill/>
-                    <a:ln w="9525">
-                      <a:noFill/>
-                      <a:miter lim="800000"/>
-                      <a:headEnd/>
-                      <a:tailEnd/>
-                    </a:ln>
-                  </pic:spPr>
-                </pic:pic>
-              </a:graphicData>
-            </a:graphic>
-          </wp:anchor>
-        </w:drawing>
-      </w:r>
-    </w:p>
-    <w:p>
-      <w:pPr>
-        <w:pStyle w:val="style0"/>
-      </w:pPr>
-      <w:r>
-        <w:rPr/>
-        <w:t>header.P_id AS P_id,Labels,Region,X_WGS84,Experimental_Label,PotentialNaturalVegetation_CompositionShrubsC3C4_Paruelo1996,PotentialNaturalVegetation_CompositionShrubs_Fraction,PotentialNaturalVegetation_CompositionC3_Fraction,PotentialNaturalVegetation_CompositionC4_Fraction,PotentialNaturalVegetation_CompositionAnnuals_Fraction,AdjMonthlyBioMass_Precipitation,AdjMonthlyBioMass_Temperature,AdjRootProfile,RootProfile_C3,RootProfile_C4,RootProfile_Shrubs,Vegetation_TotalBiomass_ScalingFactor,Vegetation_Litter_ScalingFactor,Scenario</w:t>
-      </w:r>
-    </w:p>
-    <w:p>
-      <w:pPr>
-        <w:pStyle w:val="style0"/>
-      </w:pPr>
-      <w:r>
-        <w:rPr/>
-        <w:tab/>
-        <w:t xml:space="preserve">h.) Combine header list with response name and build sql statement in editor. Make sure dbTables_current.sqlite3 is selected. Hit the execute button in the top left corner. </w:t>
-      </w:r>
-    </w:p>
-    <w:p>
-      <w:pPr>
-        <w:pStyle w:val="style0"/>
-      </w:pPr>
-      <w:r>
-        <w:rPr/>
-        <w:t>SELECT header.P_id AS P_id,Labels,Region,X_WGS84,Experimental_Label,PotentialNaturalVegetation_CompositionShrubsC3C4_Paruelo1996,PotentialNaturalVegetation_CompositionShrubs_Fraction,PotentialNaturalVegetation_CompositionC3_Fraction,PotentialNaturalVegetation_CompositionC4_Fraction,PotentialNaturalVegetation_CompositionAnnuals_Fraction,AdjMonthlyBioMass_Precipitation,AdjMonthlyBioMass_Temperature,AdjRootProfile,RootProfile_C3,RootProfile_C4,RootProfile_Shrubs,Vegetation_TotalBiomass_ScalingFactor,Vegetation_Litter_ScalingFactor,Scenario,TtoAET_mean FROM Aggregation_Overall_Mean INNER JOIN header ON Aggregation_Overall_Mean.P_id=header.P_id WHERE Region=1 AND Scenario='Current' ORDER BY header.P_id;</w:t>
-      </w:r>
-    </w:p>
-    <w:p>
-      <w:pPr>
-        <w:pStyle w:val="style0"/>
-      </w:pPr>
-      <w:r>
-        <w:rPr/>
-      </w:r>
-    </w:p>
-    <w:p>
-      <w:pPr>
-        <w:pStyle w:val="style0"/>
-      </w:pPr>
-      <w:r>
-        <w:rPr/>
-        <w:t>I.) View results make adjustments to sql statement if needed. Save results if needed. The export results is to the right of the execute button.</w:t>
-        <w:drawing>
-          <wp:anchor allowOverlap="1" behindDoc="0" distB="0" distL="0" distR="0" distT="0" layoutInCell="1" locked="0" relativeHeight="7" simplePos="0">
-            <wp:simplePos x="0" y="0"/>
-            <wp:positionH relativeFrom="column">
-              <wp:posOffset>0</wp:posOffset>
-            </wp:positionH>
-            <wp:positionV relativeFrom="paragraph">
-              <wp:posOffset>0</wp:posOffset>
-            </wp:positionV>
-            <wp:extent cx="5943600" cy="3714115"/>
-            <wp:effectExtent b="0" l="0" r="0" t="0"/>
-            <wp:wrapTopAndBottom/>
-            <wp:docPr descr="" id="7" name="Picture"/>
-            <wp:cNvGraphicFramePr>
-              <a:graphicFrameLocks xmlns:a="http://schemas.openxmlformats.org/drawingml/2006/main" noChangeAspect="1"/>
-            </wp:cNvGraphicFramePr>
-            <a:graphic xmlns:a="http://schemas.openxmlformats.org/drawingml/2006/main">
-              <a:graphicData uri="http://schemas.openxmlformats.org/drawingml/2006/picture">
-                <pic:pic xmlns:pic="http://schemas.openxmlformats.org/drawingml/2006/picture">
-                  <pic:nvPicPr>
-                    <pic:cNvPr descr="" id="7" name="Picture"/>
-                    <pic:cNvPicPr>
-                      <a:picLocks noChangeArrowheads="1" noChangeAspect="1"/>
-                    </pic:cNvPicPr>
-                  </pic:nvPicPr>
-                  <pic:blipFill>
-                    <a:blip r:embed="rId11"/>
                     <a:srcRect/>
                     <a:stretch>
                       <a:fillRect/>
@@ -3790,73 +3398,29 @@
       </w:pPr>
       <w:r>
         <w:rPr/>
-      </w:r>
-    </w:p>
-    <w:p>
-      <w:pPr>
-        <w:pStyle w:val="style0"/>
-      </w:pPr>
-      <w:r>
-        <w:rPr/>
-        <w:t>This line will show you just the P_ids</w:t>
-      </w:r>
-    </w:p>
-    <w:p>
-      <w:pPr>
-        <w:pStyle w:val="style0"/>
-      </w:pPr>
-      <w:r>
-        <w:rPr/>
-        <w:t>SELECT header.P_id AS P_id FROM header WHERE Region=1 AND Scenario='Current' ORDER BY header.P_id;</w:t>
-      </w:r>
-    </w:p>
-    <w:p>
-      <w:pPr>
-        <w:pStyle w:val="style0"/>
-      </w:pPr>
-      <w:r>
-        <w:rPr/>
-      </w:r>
-    </w:p>
-    <w:p>
-      <w:pPr>
-        <w:pStyle w:val="style0"/>
-      </w:pPr>
-      <w:r>
-        <w:rPr/>
-        <w:t>Make the following line with the P_ids</w:t>
-      </w:r>
-    </w:p>
-    <w:p>
-      <w:pPr>
-        <w:pStyle w:val="style0"/>
-      </w:pPr>
-      <w:r>
-        <w:rPr/>
-        <w:t>IN (1,34,67,100,133.........)</w:t>
-      </w:r>
-    </w:p>
-    <w:p>
-      <w:pPr>
-        <w:pStyle w:val="style0"/>
-      </w:pPr>
-      <w:r>
-        <w:rPr/>
-        <w:tab/>
-        <w:t xml:space="preserve">j.) #Look at SRESA2 rank 03. </w:t>
+        <w:tab/>
+        <w:t>f.) View Header by double clicking header under Views</w:t>
+      </w:r>
+    </w:p>
+    <w:p>
+      <w:pPr>
+        <w:pStyle w:val="style0"/>
+      </w:pPr>
+      <w:r>
+        <w:rPr/>
         <w:drawing>
-          <wp:anchor allowOverlap="1" behindDoc="0" distB="0" distL="0" distR="0" distT="0" layoutInCell="1" locked="0" relativeHeight="8" simplePos="0">
+          <wp:anchor allowOverlap="1" behindDoc="0" distB="0" distL="0" distR="0" distT="0" layoutInCell="1" locked="0" relativeHeight="1" simplePos="0">
             <wp:simplePos x="0" y="0"/>
             <wp:positionH relativeFrom="column">
-              <wp:posOffset>91440</wp:posOffset>
+              <wp:posOffset>0</wp:posOffset>
             </wp:positionH>
             <wp:positionV relativeFrom="paragraph">
               <wp:posOffset>0</wp:posOffset>
             </wp:positionV>
-            <wp:extent cx="5761355" cy="2958465"/>
+            <wp:extent cx="5943600" cy="4100195"/>
             <wp:effectExtent b="0" l="0" r="0" t="0"/>
-            <wp:wrapTopAndBottom/>
-            <wp:docPr descr="" id="8" name="Picture"/>
+            <wp:wrapSquare wrapText="largest"/>
+            <wp:docPr descr="" id="3" name="Picture"/>
             <wp:cNvGraphicFramePr>
               <a:graphicFrameLocks xmlns:a="http://schemas.openxmlformats.org/drawingml/2006/main" noChangeAspect="1"/>
             </wp:cNvGraphicFramePr>
@@ -3864,13 +3428,13 @@
               <a:graphicData uri="http://schemas.openxmlformats.org/drawingml/2006/picture">
                 <pic:pic xmlns:pic="http://schemas.openxmlformats.org/drawingml/2006/picture">
                   <pic:nvPicPr>
-                    <pic:cNvPr descr="" id="8" name="Picture"/>
+                    <pic:cNvPr descr="" id="3" name="Picture"/>
                     <pic:cNvPicPr>
                       <a:picLocks noChangeArrowheads="1" noChangeAspect="1"/>
                     </pic:cNvPicPr>
                   </pic:nvPicPr>
                   <pic:blipFill>
-                    <a:blip r:embed="rId12"/>
+                    <a:blip r:embed="rId7"/>
                     <a:srcRect/>
                     <a:stretch>
                       <a:fillRect/>
@@ -3879,7 +3443,7 @@
                   <pic:spPr bwMode="auto">
                     <a:xfrm>
                       <a:off x="0" y="0"/>
-                      <a:ext cx="5761355" cy="2958465"/>
+                      <a:ext cx="5943600" cy="4100195"/>
                     </a:xfrm>
                     <a:prstGeom prst="rect">
                       <a:avLst/>
@@ -3898,9 +3462,192 @@
           </wp:anchor>
         </w:drawing>
       </w:r>
-      <w:r>
-        <w:rPr/>
-        <w:t>from dbEnsemble_aggregation_overall.sqlite3 . Switch databases in the selector for the editor. Use the IN we made in previous step to make sql statement.</w:t>
+    </w:p>
+    <w:p>
+      <w:pPr>
+        <w:pStyle w:val="style0"/>
+      </w:pPr>
+      <w:r>
+        <w:rPr/>
+        <w:tab/>
+        <w:t xml:space="preserve">g.) Select column names and make a list separated by coma. </w:t>
+      </w:r>
+      <w:r>
+        <w:rPr/>
+        <w:t>e.g.</w:t>
+      </w:r>
+    </w:p>
+    <w:p>
+      <w:pPr>
+        <w:pStyle w:val="style0"/>
+      </w:pPr>
+      <w:r>
+        <w:rPr/>
+        <w:t>header.P_id AS P_id,Labels,Region,X_WGS84,Experimental_Label,PotentialNaturalVegetation_CompositionShrubsC3C4_Paruelo1996,PotentialNaturalVegetation_CompositionShrubs_Fraction,PotentialNaturalVegetation_CompositionC3_Fraction,PotentialNaturalVegetation_CompositionC4_Fraction,PotentialNaturalVegetation_CompositionAnnuals_Fraction,AdjMonthlyBioMass_Precipitation,AdjMonthlyBioMass_Temperature,AdjRootProfile,RootProfile_C3,RootProfile_C4,RootProfile_Shrubs,Vegetation_TotalBiomass_ScalingFactor,Vegetation_Litter_ScalingFactor,Scenario</w:t>
+      </w:r>
+    </w:p>
+    <w:p>
+      <w:pPr>
+        <w:pStyle w:val="style0"/>
+      </w:pPr>
+      <w:r>
+        <w:rPr/>
+        <w:tab/>
+        <w:t xml:space="preserve">h.) Combine header list with response name and build sql statement in editor. Make sure dbTables_current.sqlite3 is selected. Hit the execute button in the top left corner. </w:t>
+      </w:r>
+      <w:r>
+        <w:rPr/>
+        <w:t>e.g.</w:t>
+      </w:r>
+    </w:p>
+    <w:p>
+      <w:pPr>
+        <w:pStyle w:val="style0"/>
+      </w:pPr>
+      <w:r>
+        <w:rPr/>
+        <w:drawing>
+          <wp:anchor allowOverlap="1" behindDoc="0" distB="0" distL="0" distR="0" distT="0" layoutInCell="1" locked="0" relativeHeight="2" simplePos="0">
+            <wp:simplePos x="0" y="0"/>
+            <wp:positionH relativeFrom="column">
+              <wp:posOffset>0</wp:posOffset>
+            </wp:positionH>
+            <wp:positionV relativeFrom="paragraph">
+              <wp:posOffset>0</wp:posOffset>
+            </wp:positionV>
+            <wp:extent cx="5943600" cy="1527175"/>
+            <wp:effectExtent b="0" l="0" r="0" t="0"/>
+            <wp:wrapSquare wrapText="largest"/>
+            <wp:docPr descr="" id="4" name="Picture"/>
+            <wp:cNvGraphicFramePr>
+              <a:graphicFrameLocks xmlns:a="http://schemas.openxmlformats.org/drawingml/2006/main" noChangeAspect="1"/>
+            </wp:cNvGraphicFramePr>
+            <a:graphic xmlns:a="http://schemas.openxmlformats.org/drawingml/2006/main">
+              <a:graphicData uri="http://schemas.openxmlformats.org/drawingml/2006/picture">
+                <pic:pic xmlns:pic="http://schemas.openxmlformats.org/drawingml/2006/picture">
+                  <pic:nvPicPr>
+                    <pic:cNvPr descr="" id="4" name="Picture"/>
+                    <pic:cNvPicPr>
+                      <a:picLocks noChangeArrowheads="1" noChangeAspect="1"/>
+                    </pic:cNvPicPr>
+                  </pic:nvPicPr>
+                  <pic:blipFill>
+                    <a:blip r:embed="rId8"/>
+                    <a:srcRect/>
+                    <a:stretch>
+                      <a:fillRect/>
+                    </a:stretch>
+                  </pic:blipFill>
+                  <pic:spPr bwMode="auto">
+                    <a:xfrm>
+                      <a:off x="0" y="0"/>
+                      <a:ext cx="5943600" cy="1527175"/>
+                    </a:xfrm>
+                    <a:prstGeom prst="rect">
+                      <a:avLst/>
+                    </a:prstGeom>
+                    <a:noFill/>
+                    <a:ln w="9525">
+                      <a:noFill/>
+                      <a:miter lim="800000"/>
+                      <a:headEnd/>
+                      <a:tailEnd/>
+                    </a:ln>
+                  </pic:spPr>
+                </pic:pic>
+              </a:graphicData>
+            </a:graphic>
+          </wp:anchor>
+        </w:drawing>
+      </w:r>
+    </w:p>
+    <w:p>
+      <w:pPr>
+        <w:pStyle w:val="style0"/>
+      </w:pPr>
+      <w:r>
+        <w:rPr/>
+        <w:t>SELECT header.P_id AS P_id,Labels,Region,X_WGS84,Experimental_Label,PotentialNaturalVegetation_CompositionShrubsC3C4_Paruelo1996,PotentialNaturalVegetation_CompositionShrubs_Fraction,PotentialNaturalVegetation_CompositionC3_Fraction,PotentialNaturalVegetation_CompositionC4_Fraction,PotentialNaturalVegetation_CompositionAnnuals_Fraction,AdjMonthlyBioMass_Precipitation,AdjMonthlyBioMass_Temperature,AdjRootProfile,RootProfile_C3,RootProfile_C4,RootProfile_Shrubs,Vegetation_TotalBiomass_ScalingFactor,Vegetation_Litter_ScalingFactor,Scenario,TtoAET_mean FROM Aggregation_Overall_Mean INNER JOIN header ON Aggregation_Overall_Mean.P_id=header.P_id WHERE Region=1 AND Scenario='Current' ORDER BY header.P_id;</w:t>
+      </w:r>
+    </w:p>
+    <w:p>
+      <w:pPr>
+        <w:pStyle w:val="style0"/>
+      </w:pPr>
+      <w:r>
+        <w:rPr/>
+      </w:r>
+    </w:p>
+    <w:p>
+      <w:pPr>
+        <w:pStyle w:val="style0"/>
+      </w:pPr>
+      <w:r>
+        <w:rPr/>
+        <w:tab/>
+      </w:r>
+      <w:r>
+        <w:rPr/>
+        <w:t>i</w:t>
+      </w:r>
+      <w:r>
+        <w:rPr/>
+        <w:t>.) View results make adjustments to sql statement if needed. Save results if needed. The export results is to the right of the execute button.</w:t>
+      </w:r>
+    </w:p>
+    <w:p>
+      <w:pPr>
+        <w:pStyle w:val="style0"/>
+      </w:pPr>
+      <w:r>
+        <w:rPr/>
+        <w:t>This line will show you just the P_ids</w:t>
+      </w:r>
+    </w:p>
+    <w:p>
+      <w:pPr>
+        <w:pStyle w:val="style0"/>
+      </w:pPr>
+      <w:r>
+        <w:rPr/>
+        <w:t>SELECT header.P_id AS P_id FROM header WHERE Region=1 AND Scenario='Current' ORDER BY header.P_id;</w:t>
+      </w:r>
+    </w:p>
+    <w:p>
+      <w:pPr>
+        <w:pStyle w:val="style0"/>
+      </w:pPr>
+      <w:r>
+        <w:rPr/>
+        <w:t>Make the following line with the P_ids</w:t>
+      </w:r>
+    </w:p>
+    <w:p>
+      <w:pPr>
+        <w:pStyle w:val="style0"/>
+      </w:pPr>
+      <w:r>
+        <w:rPr/>
+        <w:t>IN (1,34,67,100,133.........)</w:t>
+      </w:r>
+    </w:p>
+    <w:p>
+      <w:pPr>
+        <w:pStyle w:val="style0"/>
+      </w:pPr>
+      <w:r>
+        <w:rPr/>
+        <w:tab/>
+      </w:r>
+    </w:p>
+    <w:p>
+      <w:pPr>
+        <w:pStyle w:val="style0"/>
+      </w:pPr>
+      <w:r>
+        <w:rPr/>
+        <w:tab/>
+        <w:t>j.) #Look at SRESA2 rank 03. from dbEnsemble_aggregation_overall.sqlite3 . Switch databases in the selector for the editor. Use the IN we made in previous step to make sql statement.</w:t>
       </w:r>
     </w:p>
     <w:p>
@@ -3937,32 +3684,8 @@
         <w:t>Export/Save data and then you can compare like the example above.</w:t>
       </w:r>
     </w:p>
-    <w:p>
-      <w:pPr>
-        <w:pStyle w:val="style0"/>
-      </w:pPr>
-      <w:r>
-        <w:rPr/>
-      </w:r>
-    </w:p>
-    <w:p>
-      <w:pPr>
-        <w:pStyle w:val="style0"/>
-      </w:pPr>
-      <w:r>
-        <w:rPr/>
-      </w:r>
-    </w:p>
-    <w:p>
-      <w:pPr>
-        <w:pStyle w:val="style0"/>
-      </w:pPr>
-      <w:r>
-        <w:rPr/>
-      </w:r>
-    </w:p>
     <w:sectPr>
-      <w:footerReference r:id="rId13" w:type="default"/>
+      <w:footerReference r:id="rId9" w:type="default"/>
       <w:type w:val="nextPage"/>
       <w:pgSz w:h="15840" w:w="12240"/>
       <w:pgMar w:bottom="1440" w:footer="720" w:gutter="0" w:header="0" w:left="1440" w:right="1440" w:top="1440"/>
@@ -3986,9 +3709,7 @@
       <w:tab/>
     </w:r>
     <w:r>
-      <w:rPr>
-        <w:lang w:bidi="en-US"/>
-      </w:rPr>
+      <w:rPr/>
       <w:fldChar w:fldCharType="begin"/>
     </w:r>
     <w:r>
@@ -3998,7 +3719,7 @@
       <w:fldChar w:fldCharType="separate"/>
     </w:r>
     <w:r>
-      <w:t>13</w:t>
+      <w:t>12</w:t>
     </w:r>
     <w:r>
       <w:fldChar w:fldCharType="end"/>
@@ -4022,7 +3743,7 @@
       <w:fldChar w:fldCharType="separate"/>
     </w:r>
     <w:r>
-      <w:t>13</w:t>
+      <w:t>12</w:t>
     </w:r>
     <w:r>
       <w:fldChar w:fldCharType="end"/>
@@ -4257,7 +3978,7 @@
     </w:pPr>
     <w:rPr>
       <w:rFonts w:ascii="Times New Roman" w:cs="" w:eastAsia="DejaVu Sans" w:hAnsi="Times New Roman"/>
-      <w:color w:val="auto"/>
+      <w:color w:val="00000A"/>
       <w:sz w:val="24"/>
       <w:szCs w:val="24"/>
       <w:lang w:bidi="ar-SA" w:eastAsia="ja-JP" w:val="en-US"/>

</xml_diff>